<commit_message>
Cetak disposisi Surat Masuk Undangan, Filter hari Surat, DB berubah
Surat Masuk + tgl_terima
Undangan + asal_surat + tgl-terima
Surat Keluar + tgl_terima
</commit_message>
<xml_diff>
--- a/fileWord/template_disposisi.docx
+++ b/fileWord/template_disposisi.docx
@@ -1,124 +1,1151 @@
 
 <file path=word/document.xml><?xml version="1.0" encoding="utf-8"?>
-<w:document xmlns:wpc="http://schemas.microsoft.com/office/word/2010/wordprocessingCanvas" xmlns:cx="http://schemas.microsoft.com/office/drawing/2014/chartex" xmlns:mc="http://schemas.openxmlformats.org/markup-compatibility/2006" xmlns:o="urn:schemas-microsoft-com:office:office" xmlns:r="http://schemas.openxmlformats.org/officeDocument/2006/relationships" xmlns:m="http://schemas.openxmlformats.org/officeDocument/2006/math" xmlns:v="urn:schemas-microsoft-com:vml" xmlns:wp14="http://schemas.microsoft.com/office/word/2010/wordprocessingDrawing" xmlns:wp="http://schemas.openxmlformats.org/drawingml/2006/wordprocessingDrawing" xmlns:w10="urn:schemas-microsoft-com:office:word" xmlns:w="http://schemas.openxmlformats.org/wordprocessingml/2006/main" xmlns:w14="http://schemas.microsoft.com/office/word/2010/wordml" xmlns:w15="http://schemas.microsoft.com/office/word/2012/wordml" xmlns:w16se="http://schemas.microsoft.com/office/word/2015/wordml/symex" xmlns:wpg="http://schemas.microsoft.com/office/word/2010/wordprocessingGroup" xmlns:wpi="http://schemas.microsoft.com/office/word/2010/wordprocessingInk" xmlns:wne="http://schemas.microsoft.com/office/word/2006/wordml" xmlns:wps="http://schemas.microsoft.com/office/word/2010/wordprocessingShape" mc:Ignorable="w14 w15 w16se wp14">
+<w:document xmlns:wpc="http://schemas.microsoft.com/office/word/2010/wordprocessingCanvas" xmlns:cx="http://schemas.microsoft.com/office/drawing/2014/chartex" xmlns:cx1="http://schemas.microsoft.com/office/drawing/2015/9/8/chartex" xmlns:cx2="http://schemas.microsoft.com/office/drawing/2015/10/21/chartex" xmlns:cx3="http://schemas.microsoft.com/office/drawing/2016/5/9/chartex" xmlns:cx4="http://schemas.microsoft.com/office/drawing/2016/5/10/chartex" xmlns:cx5="http://schemas.microsoft.com/office/drawing/2016/5/11/chartex" xmlns:cx6="http://schemas.microsoft.com/office/drawing/2016/5/12/chartex" xmlns:cx7="http://schemas.microsoft.com/office/drawing/2016/5/13/chartex" xmlns:cx8="http://schemas.microsoft.com/office/drawing/2016/5/14/chartex" xmlns:mc="http://schemas.openxmlformats.org/markup-compatibility/2006" xmlns:aink="http://schemas.microsoft.com/office/drawing/2016/ink" xmlns:am3d="http://schemas.microsoft.com/office/drawing/2017/model3d" xmlns:o="urn:schemas-microsoft-com:office:office" xmlns:r="http://schemas.openxmlformats.org/officeDocument/2006/relationships" xmlns:m="http://schemas.openxmlformats.org/officeDocument/2006/math" xmlns:v="urn:schemas-microsoft-com:vml" xmlns:wp14="http://schemas.microsoft.com/office/word/2010/wordprocessingDrawing" xmlns:wp="http://schemas.openxmlformats.org/drawingml/2006/wordprocessingDrawing" xmlns:w10="urn:schemas-microsoft-com:office:word" xmlns:w="http://schemas.openxmlformats.org/wordprocessingml/2006/main" xmlns:w14="http://schemas.microsoft.com/office/word/2010/wordml" xmlns:w15="http://schemas.microsoft.com/office/word/2012/wordml" xmlns:w16cid="http://schemas.microsoft.com/office/word/2016/wordml/cid" xmlns:w16se="http://schemas.microsoft.com/office/word/2015/wordml/symex" xmlns:wpg="http://schemas.microsoft.com/office/word/2010/wordprocessingGroup" xmlns:wpi="http://schemas.microsoft.com/office/word/2010/wordprocessingInk" xmlns:wne="http://schemas.microsoft.com/office/word/2006/wordml" xmlns:wps="http://schemas.microsoft.com/office/word/2010/wordprocessingShape" mc:Ignorable="w14 w15 w16se w16cid wp14">
   <w:body>
     <w:p>
       <w:pPr>
-        <w:jc w:val="both"/>
-        <w:rPr>
-          <w:lang w:val="id-ID"/>
+        <w:tabs>
+          <w:tab w:val="left" w:pos="1843"/>
+        </w:tabs>
+        <w:rPr>
+          <w:u w:val="single"/>
+        </w:rPr>
+      </w:pPr>
+      <w:r>
+        <w:rPr>
+          <w:u w:val="single"/>
+        </w:rPr>
+        <w:t>LEMBAR DISPOSISI</w:t>
+      </w:r>
+    </w:p>
+    <w:p>
+      <w:pPr>
+        <w:tabs>
+          <w:tab w:val="left" w:pos="1843"/>
+        </w:tabs>
+        <w:rPr>
+          <w:sz w:val="14"/>
+          <w:u w:val="single"/>
         </w:rPr>
       </w:pPr>
     </w:p>
     <w:p>
       <w:pPr>
+        <w:tabs>
+          <w:tab w:val="left" w:pos="1843"/>
+        </w:tabs>
         <w:jc w:val="both"/>
         <w:rPr>
+          <w:b w:val="0"/>
           <w:lang w:val="id-ID"/>
         </w:rPr>
       </w:pPr>
       <w:r>
         <w:rPr>
+          <w:b w:val="0"/>
           <w:lang w:val="id-ID"/>
         </w:rPr>
-        <w:t>Perihal : ${perihal}</w:t>
+        <w:t xml:space="preserve">Perihal </w:t>
+      </w:r>
+      <w:r>
+        <w:rPr>
+          <w:b w:val="0"/>
+          <w:lang w:val="id-ID"/>
+        </w:rPr>
+        <w:tab/>
+      </w:r>
+      <w:r>
+        <w:rPr>
+          <w:b w:val="0"/>
+          <w:lang w:val="id-ID"/>
+        </w:rPr>
+        <w:t>: ${perihal}</w:t>
       </w:r>
     </w:p>
     <w:p>
       <w:pPr>
+        <w:tabs>
+          <w:tab w:val="left" w:pos="1843"/>
+        </w:tabs>
         <w:jc w:val="both"/>
         <w:rPr>
+          <w:b w:val="0"/>
           <w:lang w:val="id-ID"/>
         </w:rPr>
       </w:pPr>
       <w:r>
         <w:rPr>
+          <w:b w:val="0"/>
           <w:lang w:val="id-ID"/>
         </w:rPr>
-        <w:t>Surat Dari : ${surat_dari}</w:t>
+        <w:t xml:space="preserve">Surat Dari </w:t>
+      </w:r>
+      <w:r>
+        <w:rPr>
+          <w:b w:val="0"/>
+          <w:lang w:val="id-ID"/>
+        </w:rPr>
+        <w:tab/>
+      </w:r>
+      <w:r>
+        <w:rPr>
+          <w:b w:val="0"/>
+          <w:lang w:val="id-ID"/>
+        </w:rPr>
+        <w:t>: ${surat_dari}</w:t>
       </w:r>
     </w:p>
     <w:p>
       <w:pPr>
+        <w:tabs>
+          <w:tab w:val="left" w:pos="1843"/>
+        </w:tabs>
         <w:jc w:val="both"/>
         <w:rPr>
+          <w:b w:val="0"/>
           <w:lang w:val="id-ID"/>
         </w:rPr>
       </w:pPr>
       <w:r>
         <w:rPr>
+          <w:b w:val="0"/>
           <w:lang w:val="id-ID"/>
         </w:rPr>
-        <w:t>Tanggal Surat : ${tgl_surat}</w:t>
+        <w:t xml:space="preserve">Tanggal Surat </w:t>
+      </w:r>
+      <w:r>
+        <w:rPr>
+          <w:b w:val="0"/>
+          <w:lang w:val="id-ID"/>
+        </w:rPr>
+        <w:tab/>
+      </w:r>
+      <w:r>
+        <w:rPr>
+          <w:b w:val="0"/>
+          <w:lang w:val="id-ID"/>
+        </w:rPr>
+        <w:t>: ${tgl_surat}</w:t>
       </w:r>
     </w:p>
     <w:p>
       <w:pPr>
+        <w:tabs>
+          <w:tab w:val="left" w:pos="1843"/>
+        </w:tabs>
         <w:jc w:val="both"/>
         <w:rPr>
+          <w:b w:val="0"/>
           <w:lang w:val="id-ID"/>
         </w:rPr>
       </w:pPr>
       <w:r>
         <w:rPr>
+          <w:b w:val="0"/>
           <w:lang w:val="id-ID"/>
         </w:rPr>
-        <w:t>Nomor Surat : ${nosurat}</w:t>
+        <w:t xml:space="preserve">Nomor Surat </w:t>
+      </w:r>
+      <w:r>
+        <w:rPr>
+          <w:b w:val="0"/>
+          <w:lang w:val="id-ID"/>
+        </w:rPr>
+        <w:tab/>
+      </w:r>
+      <w:r>
+        <w:rPr>
+          <w:b w:val="0"/>
+          <w:lang w:val="id-ID"/>
+        </w:rPr>
+        <w:t>: ${nosurat}</w:t>
       </w:r>
     </w:p>
     <w:p>
       <w:pPr>
+        <w:tabs>
+          <w:tab w:val="left" w:pos="1843"/>
+        </w:tabs>
         <w:jc w:val="both"/>
         <w:rPr>
+          <w:b w:val="0"/>
           <w:lang w:val="id-ID"/>
         </w:rPr>
       </w:pPr>
-      <w:r>
-        <w:rPr>
+    </w:p>
+    <w:tbl>
+      <w:tblPr>
+        <w:tblStyle w:val="TableGrid"/>
+        <w:tblW w:w="0" w:type="auto"/>
+        <w:tblBorders>
+          <w:top w:val="double" w:sz="4" w:space="0" w:color="auto"/>
+          <w:left w:val="none" w:sz="0" w:space="0" w:color="auto"/>
+          <w:bottom w:val="none" w:sz="0" w:space="0" w:color="auto"/>
+          <w:right w:val="none" w:sz="0" w:space="0" w:color="auto"/>
+          <w:insideH w:val="none" w:sz="0" w:space="0" w:color="auto"/>
+          <w:insideV w:val="none" w:sz="0" w:space="0" w:color="auto"/>
+        </w:tblBorders>
+        <w:tblLook w:val="04A0" w:firstRow="1" w:lastRow="0" w:firstColumn="1" w:lastColumn="0" w:noHBand="0" w:noVBand="1"/>
+      </w:tblPr>
+      <w:tblGrid>
+        <w:gridCol w:w="4390"/>
+        <w:gridCol w:w="4390"/>
+      </w:tblGrid>
+      <w:tr>
+        <w:trPr>
+          <w:trHeight w:val="974"/>
+        </w:trPr>
+        <w:tc>
+          <w:tcPr>
+            <w:tcW w:w="4390" w:type="dxa"/>
+            <w:tcBorders>
+              <w:top w:val="double" w:sz="4" w:space="0" w:color="auto"/>
+              <w:bottom w:val="single" w:sz="4" w:space="0" w:color="auto"/>
+              <w:right w:val="single" w:sz="4" w:space="0" w:color="auto"/>
+            </w:tcBorders>
+            <w:shd w:val="clear" w:color="auto" w:fill="auto"/>
+            <w:vAlign w:val="center"/>
+          </w:tcPr>
+          <w:p>
+            <w:pPr>
+              <w:tabs>
+                <w:tab w:val="left" w:pos="1843"/>
+              </w:tabs>
+              <w:jc w:val="both"/>
+              <w:rPr>
+                <w:b w:val="0"/>
+              </w:rPr>
+            </w:pPr>
+            <w:proofErr w:type="spellStart"/>
+            <w:r>
+              <w:rPr>
+                <w:b w:val="0"/>
+              </w:rPr>
+              <w:t>Diterima</w:t>
+            </w:r>
+            <w:proofErr w:type="spellEnd"/>
+            <w:r>
+              <w:rPr>
+                <w:b w:val="0"/>
+              </w:rPr>
+              <w:t xml:space="preserve"> </w:t>
+            </w:r>
+            <w:proofErr w:type="spellStart"/>
+            <w:r>
+              <w:rPr>
+                <w:b w:val="0"/>
+              </w:rPr>
+              <w:t>Sekretariat</w:t>
+            </w:r>
+            <w:proofErr w:type="spellEnd"/>
+            <w:r>
+              <w:rPr>
+                <w:b w:val="0"/>
+              </w:rPr>
+              <w:t xml:space="preserve"> </w:t>
+            </w:r>
+            <w:proofErr w:type="spellStart"/>
+            <w:r>
+              <w:rPr>
+                <w:b w:val="0"/>
+              </w:rPr>
+              <w:t>Umum</w:t>
+            </w:r>
+            <w:proofErr w:type="spellEnd"/>
+            <w:r>
+              <w:rPr>
+                <w:b w:val="0"/>
+              </w:rPr>
+              <w:t xml:space="preserve"> dan </w:t>
+            </w:r>
+            <w:proofErr w:type="spellStart"/>
+            <w:r>
+              <w:rPr>
+                <w:b w:val="0"/>
+              </w:rPr>
+              <w:t>Arsip</w:t>
+            </w:r>
+            <w:proofErr w:type="spellEnd"/>
+          </w:p>
+          <w:p>
+            <w:pPr>
+              <w:tabs>
+                <w:tab w:val="left" w:pos="1843"/>
+              </w:tabs>
+              <w:jc w:val="both"/>
+              <w:rPr>
+                <w:b w:val="0"/>
+              </w:rPr>
+            </w:pPr>
+            <w:proofErr w:type="spellStart"/>
+            <w:r>
+              <w:rPr>
+                <w:b w:val="0"/>
+              </w:rPr>
+              <w:t>Tanggal</w:t>
+            </w:r>
+            <w:proofErr w:type="spellEnd"/>
+            <w:r>
+              <w:rPr>
+                <w:b w:val="0"/>
+              </w:rPr>
+              <w:t xml:space="preserve">  </w:t>
+            </w:r>
+            <w:proofErr w:type="gramStart"/>
+            <w:r>
+              <w:rPr>
+                <w:b w:val="0"/>
+              </w:rPr>
+              <w:t xml:space="preserve">  :</w:t>
+            </w:r>
+            <w:proofErr w:type="gramEnd"/>
+            <w:r>
+              <w:rPr>
+                <w:b w:val="0"/>
+              </w:rPr>
+              <w:t xml:space="preserve"> ${</w:t>
+            </w:r>
+            <w:proofErr w:type="spellStart"/>
+            <w:r>
+              <w:rPr>
+                <w:b w:val="0"/>
+              </w:rPr>
+              <w:t>tgl_terima</w:t>
+            </w:r>
+            <w:proofErr w:type="spellEnd"/>
+            <w:r>
+              <w:rPr>
+                <w:b w:val="0"/>
+              </w:rPr>
+              <w:t>}</w:t>
+            </w:r>
+          </w:p>
+          <w:p>
+            <w:pPr>
+              <w:tabs>
+                <w:tab w:val="left" w:pos="1843"/>
+              </w:tabs>
+              <w:jc w:val="both"/>
+              <w:rPr>
+                <w:b w:val="0"/>
+              </w:rPr>
+            </w:pPr>
+            <w:proofErr w:type="spellStart"/>
+            <w:r>
+              <w:rPr>
+                <w:b w:val="0"/>
+              </w:rPr>
+              <w:t>Nomor</w:t>
+            </w:r>
+            <w:proofErr w:type="spellEnd"/>
+            <w:r>
+              <w:rPr>
+                <w:b w:val="0"/>
+              </w:rPr>
+              <w:t xml:space="preserve">    </w:t>
+            </w:r>
+            <w:proofErr w:type="gramStart"/>
+            <w:r>
+              <w:rPr>
+                <w:b w:val="0"/>
+              </w:rPr>
+              <w:t xml:space="preserve">  :</w:t>
+            </w:r>
+            <w:proofErr w:type="gramEnd"/>
+            <w:r>
+              <w:rPr>
+                <w:b w:val="0"/>
+              </w:rPr>
+              <w:t xml:space="preserve"> ${</w:t>
+            </w:r>
+            <w:proofErr w:type="spellStart"/>
+            <w:r>
+              <w:rPr>
+                <w:b w:val="0"/>
+              </w:rPr>
+              <w:t>nourut</w:t>
+            </w:r>
+            <w:proofErr w:type="spellEnd"/>
+            <w:r>
+              <w:rPr>
+                <w:b w:val="0"/>
+              </w:rPr>
+              <w:t>}</w:t>
+            </w:r>
+          </w:p>
+        </w:tc>
+        <w:tc>
+          <w:tcPr>
+            <w:tcW w:w="4390" w:type="dxa"/>
+            <w:tcBorders>
+              <w:top w:val="double" w:sz="4" w:space="0" w:color="auto"/>
+              <w:left w:val="single" w:sz="4" w:space="0" w:color="auto"/>
+              <w:bottom w:val="single" w:sz="4" w:space="0" w:color="auto"/>
+            </w:tcBorders>
+            <w:vAlign w:val="center"/>
+          </w:tcPr>
+          <w:p>
+            <w:pPr>
+              <w:tabs>
+                <w:tab w:val="left" w:pos="1843"/>
+              </w:tabs>
+              <w:rPr>
+                <w:b w:val="0"/>
+              </w:rPr>
+            </w:pPr>
+            <w:r>
+              <w:rPr>
+                <w:b w:val="0"/>
+              </w:rPr>
+              <w:t>ISI DISPOSISI</w:t>
+            </w:r>
+          </w:p>
+        </w:tc>
+      </w:tr>
+      <w:tr>
+        <w:trPr>
+          <w:trHeight w:val="975"/>
+        </w:trPr>
+        <w:tc>
+          <w:tcPr>
+            <w:tcW w:w="4390" w:type="dxa"/>
+            <w:tcBorders>
+              <w:top w:val="single" w:sz="4" w:space="0" w:color="auto"/>
+              <w:right w:val="single" w:sz="4" w:space="0" w:color="auto"/>
+            </w:tcBorders>
+            <w:shd w:val="clear" w:color="auto" w:fill="auto"/>
+            <w:vAlign w:val="center"/>
+          </w:tcPr>
+          <w:p>
+            <w:pPr>
+              <w:tabs>
+                <w:tab w:val="left" w:pos="1843"/>
+              </w:tabs>
+              <w:jc w:val="both"/>
+              <w:rPr>
+                <w:b w:val="0"/>
+              </w:rPr>
+            </w:pPr>
+            <w:proofErr w:type="spellStart"/>
+            <w:r>
+              <w:rPr>
+                <w:b w:val="0"/>
+              </w:rPr>
+              <w:t>Diajukan</w:t>
+            </w:r>
+            <w:proofErr w:type="spellEnd"/>
+            <w:r>
+              <w:rPr>
+                <w:b w:val="0"/>
+              </w:rPr>
+              <w:t xml:space="preserve"> / </w:t>
+            </w:r>
+            <w:proofErr w:type="spellStart"/>
+            <w:r>
+              <w:rPr>
+                <w:b w:val="0"/>
+              </w:rPr>
+              <w:t>Sekretaris</w:t>
+            </w:r>
+            <w:proofErr w:type="spellEnd"/>
+          </w:p>
+          <w:p>
+            <w:pPr>
+              <w:tabs>
+                <w:tab w:val="left" w:pos="1843"/>
+              </w:tabs>
+              <w:jc w:val="both"/>
+              <w:rPr>
+                <w:b w:val="0"/>
+              </w:rPr>
+            </w:pPr>
+            <w:proofErr w:type="spellStart"/>
+            <w:r>
+              <w:rPr>
+                <w:b w:val="0"/>
+              </w:rPr>
+              <w:t>Diteruskan</w:t>
+            </w:r>
+            <w:proofErr w:type="spellEnd"/>
+          </w:p>
+          <w:p>
+            <w:pPr>
+              <w:tabs>
+                <w:tab w:val="left" w:pos="1843"/>
+              </w:tabs>
+              <w:jc w:val="both"/>
+              <w:rPr>
+                <w:b w:val="0"/>
+              </w:rPr>
+            </w:pPr>
+            <w:proofErr w:type="spellStart"/>
+            <w:r>
+              <w:rPr>
+                <w:b w:val="0"/>
+              </w:rPr>
+              <w:t>Kepala</w:t>
+            </w:r>
+            <w:proofErr w:type="spellEnd"/>
+            <w:r>
+              <w:rPr>
+                <w:b w:val="0"/>
+              </w:rPr>
+              <w:t xml:space="preserve"> DKP – 3</w:t>
+            </w:r>
+          </w:p>
+        </w:tc>
+        <w:tc>
+          <w:tcPr>
+            <w:tcW w:w="4390" w:type="dxa"/>
+            <w:tcBorders>
+              <w:top w:val="single" w:sz="4" w:space="0" w:color="auto"/>
+              <w:left w:val="single" w:sz="4" w:space="0" w:color="auto"/>
+            </w:tcBorders>
+          </w:tcPr>
+          <w:p>
+            <w:pPr>
+              <w:tabs>
+                <w:tab w:val="left" w:pos="1843"/>
+              </w:tabs>
+              <w:jc w:val="both"/>
+              <w:rPr>
+                <w:b w:val="0"/>
+                <w:lang w:val="id-ID"/>
+              </w:rPr>
+            </w:pPr>
+          </w:p>
+        </w:tc>
+      </w:tr>
+      <w:tr>
+        <w:trPr>
+          <w:trHeight w:val="846"/>
+        </w:trPr>
+        <w:tc>
+          <w:tcPr>
+            <w:tcW w:w="4390" w:type="dxa"/>
+            <w:tcBorders>
+              <w:top w:val="nil"/>
+              <w:right w:val="single" w:sz="4" w:space="0" w:color="auto"/>
+            </w:tcBorders>
+            <w:shd w:val="clear" w:color="auto" w:fill="auto"/>
+            <w:vAlign w:val="center"/>
+          </w:tcPr>
+          <w:p>
+            <w:pPr>
+              <w:tabs>
+                <w:tab w:val="left" w:pos="1843"/>
+              </w:tabs>
+              <w:jc w:val="both"/>
+              <w:rPr>
+                <w:b w:val="0"/>
+              </w:rPr>
+            </w:pPr>
+            <w:proofErr w:type="spellStart"/>
+            <w:r>
+              <w:rPr>
+                <w:b w:val="0"/>
+              </w:rPr>
+              <w:t>Kepala</w:t>
+            </w:r>
+            <w:proofErr w:type="spellEnd"/>
+            <w:r>
+              <w:rPr>
+                <w:b w:val="0"/>
+              </w:rPr>
+              <w:t xml:space="preserve"> </w:t>
+            </w:r>
+            <w:proofErr w:type="spellStart"/>
+            <w:r>
+              <w:rPr>
+                <w:b w:val="0"/>
+              </w:rPr>
+              <w:t>Bidang</w:t>
+            </w:r>
+            <w:proofErr w:type="spellEnd"/>
+            <w:r>
+              <w:rPr>
+                <w:b w:val="0"/>
+              </w:rPr>
+              <w:t xml:space="preserve"> </w:t>
+            </w:r>
+            <w:proofErr w:type="spellStart"/>
+            <w:r>
+              <w:rPr>
+                <w:b w:val="0"/>
+              </w:rPr>
+              <w:t>Ketahanan</w:t>
+            </w:r>
+            <w:proofErr w:type="spellEnd"/>
+            <w:r>
+              <w:rPr>
+                <w:b w:val="0"/>
+              </w:rPr>
+              <w:t xml:space="preserve"> </w:t>
+            </w:r>
+            <w:proofErr w:type="spellStart"/>
+            <w:r>
+              <w:rPr>
+                <w:b w:val="0"/>
+              </w:rPr>
+              <w:t>Pangan</w:t>
+            </w:r>
+            <w:proofErr w:type="spellEnd"/>
+          </w:p>
+        </w:tc>
+        <w:tc>
+          <w:tcPr>
+            <w:tcW w:w="4390" w:type="dxa"/>
+            <w:tcBorders>
+              <w:left w:val="single" w:sz="4" w:space="0" w:color="auto"/>
+            </w:tcBorders>
+          </w:tcPr>
+          <w:p>
+            <w:pPr>
+              <w:tabs>
+                <w:tab w:val="left" w:pos="1843"/>
+              </w:tabs>
+              <w:jc w:val="both"/>
+              <w:rPr>
+                <w:b w:val="0"/>
+                <w:lang w:val="id-ID"/>
+              </w:rPr>
+            </w:pPr>
+          </w:p>
+        </w:tc>
+      </w:tr>
+      <w:tr>
+        <w:trPr>
+          <w:trHeight w:val="845"/>
+        </w:trPr>
+        <w:tc>
+          <w:tcPr>
+            <w:tcW w:w="4390" w:type="dxa"/>
+            <w:tcBorders>
+              <w:top w:val="nil"/>
+              <w:right w:val="single" w:sz="4" w:space="0" w:color="auto"/>
+            </w:tcBorders>
+            <w:shd w:val="clear" w:color="auto" w:fill="auto"/>
+            <w:vAlign w:val="center"/>
+          </w:tcPr>
+          <w:p>
+            <w:pPr>
+              <w:tabs>
+                <w:tab w:val="left" w:pos="1843"/>
+              </w:tabs>
+              <w:jc w:val="both"/>
+              <w:rPr>
+                <w:b w:val="0"/>
+              </w:rPr>
+            </w:pPr>
+            <w:proofErr w:type="spellStart"/>
+            <w:r>
+              <w:rPr>
+                <w:b w:val="0"/>
+              </w:rPr>
+              <w:t>Kepala</w:t>
+            </w:r>
+            <w:proofErr w:type="spellEnd"/>
+            <w:r>
+              <w:rPr>
+                <w:b w:val="0"/>
+              </w:rPr>
+              <w:t xml:space="preserve"> </w:t>
+            </w:r>
+            <w:proofErr w:type="spellStart"/>
+            <w:r>
+              <w:rPr>
+                <w:b w:val="0"/>
+              </w:rPr>
+              <w:t>Bidang</w:t>
+            </w:r>
+            <w:proofErr w:type="spellEnd"/>
+            <w:r>
+              <w:rPr>
+                <w:b w:val="0"/>
+              </w:rPr>
+              <w:t xml:space="preserve"> </w:t>
+            </w:r>
+            <w:proofErr w:type="spellStart"/>
+            <w:r>
+              <w:rPr>
+                <w:b w:val="0"/>
+              </w:rPr>
+              <w:t>Pertanian</w:t>
+            </w:r>
+            <w:proofErr w:type="spellEnd"/>
+            <w:r>
+              <w:rPr>
+                <w:b w:val="0"/>
+              </w:rPr>
+              <w:t xml:space="preserve"> dan Perkebunan</w:t>
+            </w:r>
+          </w:p>
+        </w:tc>
+        <w:tc>
+          <w:tcPr>
+            <w:tcW w:w="4390" w:type="dxa"/>
+            <w:tcBorders>
+              <w:left w:val="single" w:sz="4" w:space="0" w:color="auto"/>
+            </w:tcBorders>
+          </w:tcPr>
+          <w:p>
+            <w:pPr>
+              <w:tabs>
+                <w:tab w:val="left" w:pos="1843"/>
+              </w:tabs>
+              <w:jc w:val="both"/>
+              <w:rPr>
+                <w:b w:val="0"/>
+                <w:lang w:val="id-ID"/>
+              </w:rPr>
+            </w:pPr>
+          </w:p>
+        </w:tc>
+      </w:tr>
+      <w:tr>
+        <w:trPr>
+          <w:trHeight w:val="840"/>
+        </w:trPr>
+        <w:tc>
+          <w:tcPr>
+            <w:tcW w:w="4390" w:type="dxa"/>
+            <w:tcBorders>
+              <w:top w:val="nil"/>
+              <w:right w:val="single" w:sz="4" w:space="0" w:color="auto"/>
+            </w:tcBorders>
+            <w:shd w:val="clear" w:color="auto" w:fill="auto"/>
+            <w:vAlign w:val="center"/>
+          </w:tcPr>
+          <w:p>
+            <w:pPr>
+              <w:tabs>
+                <w:tab w:val="left" w:pos="1843"/>
+              </w:tabs>
+              <w:jc w:val="both"/>
+              <w:rPr>
+                <w:b w:val="0"/>
+              </w:rPr>
+            </w:pPr>
+            <w:proofErr w:type="spellStart"/>
+            <w:r>
+              <w:rPr>
+                <w:b w:val="0"/>
+              </w:rPr>
+              <w:t>Kepala</w:t>
+            </w:r>
+            <w:proofErr w:type="spellEnd"/>
+            <w:r>
+              <w:rPr>
+                <w:b w:val="0"/>
+              </w:rPr>
+              <w:t xml:space="preserve"> </w:t>
+            </w:r>
+            <w:proofErr w:type="spellStart"/>
+            <w:r>
+              <w:rPr>
+                <w:b w:val="0"/>
+              </w:rPr>
+              <w:t>Bidang</w:t>
+            </w:r>
+            <w:proofErr w:type="spellEnd"/>
+            <w:r>
+              <w:rPr>
+                <w:b w:val="0"/>
+              </w:rPr>
+              <w:t xml:space="preserve"> </w:t>
+            </w:r>
+            <w:proofErr w:type="spellStart"/>
+            <w:r>
+              <w:rPr>
+                <w:b w:val="0"/>
+              </w:rPr>
+              <w:t>Peternakan</w:t>
+            </w:r>
+            <w:proofErr w:type="spellEnd"/>
+          </w:p>
+        </w:tc>
+        <w:tc>
+          <w:tcPr>
+            <w:tcW w:w="4390" w:type="dxa"/>
+            <w:tcBorders>
+              <w:left w:val="single" w:sz="4" w:space="0" w:color="auto"/>
+            </w:tcBorders>
+          </w:tcPr>
+          <w:p>
+            <w:pPr>
+              <w:tabs>
+                <w:tab w:val="left" w:pos="1843"/>
+              </w:tabs>
+              <w:jc w:val="both"/>
+              <w:rPr>
+                <w:b w:val="0"/>
+                <w:lang w:val="id-ID"/>
+              </w:rPr>
+            </w:pPr>
+          </w:p>
+        </w:tc>
+      </w:tr>
+      <w:tr>
+        <w:trPr>
+          <w:trHeight w:val="841"/>
+        </w:trPr>
+        <w:tc>
+          <w:tcPr>
+            <w:tcW w:w="4390" w:type="dxa"/>
+            <w:tcBorders>
+              <w:top w:val="nil"/>
+              <w:right w:val="single" w:sz="4" w:space="0" w:color="auto"/>
+            </w:tcBorders>
+            <w:shd w:val="clear" w:color="auto" w:fill="auto"/>
+            <w:vAlign w:val="center"/>
+          </w:tcPr>
+          <w:p>
+            <w:pPr>
+              <w:tabs>
+                <w:tab w:val="left" w:pos="1843"/>
+              </w:tabs>
+              <w:jc w:val="both"/>
+              <w:rPr>
+                <w:b w:val="0"/>
+              </w:rPr>
+            </w:pPr>
+            <w:proofErr w:type="spellStart"/>
+            <w:r>
+              <w:rPr>
+                <w:b w:val="0"/>
+              </w:rPr>
+              <w:t>Kepala</w:t>
+            </w:r>
+            <w:proofErr w:type="spellEnd"/>
+            <w:r>
+              <w:rPr>
+                <w:b w:val="0"/>
+              </w:rPr>
+              <w:t xml:space="preserve"> </w:t>
+            </w:r>
+            <w:proofErr w:type="spellStart"/>
+            <w:r>
+              <w:rPr>
+                <w:b w:val="0"/>
+              </w:rPr>
+              <w:t>Bidang</w:t>
+            </w:r>
+            <w:proofErr w:type="spellEnd"/>
+            <w:r>
+              <w:rPr>
+                <w:b w:val="0"/>
+              </w:rPr>
+              <w:t xml:space="preserve"> </w:t>
+            </w:r>
+            <w:proofErr w:type="spellStart"/>
+            <w:r>
+              <w:rPr>
+                <w:b w:val="0"/>
+              </w:rPr>
+              <w:t>Perikanan</w:t>
+            </w:r>
+            <w:proofErr w:type="spellEnd"/>
+          </w:p>
+        </w:tc>
+        <w:tc>
+          <w:tcPr>
+            <w:tcW w:w="4390" w:type="dxa"/>
+            <w:tcBorders>
+              <w:left w:val="single" w:sz="4" w:space="0" w:color="auto"/>
+            </w:tcBorders>
+          </w:tcPr>
+          <w:p>
+            <w:pPr>
+              <w:tabs>
+                <w:tab w:val="left" w:pos="1843"/>
+              </w:tabs>
+              <w:jc w:val="both"/>
+              <w:rPr>
+                <w:b w:val="0"/>
+                <w:lang w:val="id-ID"/>
+              </w:rPr>
+            </w:pPr>
+          </w:p>
+        </w:tc>
+      </w:tr>
+      <w:tr>
+        <w:trPr>
+          <w:trHeight w:val="967"/>
+        </w:trPr>
+        <w:tc>
+          <w:tcPr>
+            <w:tcW w:w="4390" w:type="dxa"/>
+            <w:tcBorders>
+              <w:top w:val="nil"/>
+              <w:right w:val="single" w:sz="4" w:space="0" w:color="auto"/>
+            </w:tcBorders>
+            <w:shd w:val="clear" w:color="auto" w:fill="auto"/>
+            <w:vAlign w:val="center"/>
+          </w:tcPr>
+          <w:p>
+            <w:pPr>
+              <w:tabs>
+                <w:tab w:val="left" w:pos="1843"/>
+              </w:tabs>
+              <w:jc w:val="both"/>
+              <w:rPr>
+                <w:b w:val="0"/>
+              </w:rPr>
+            </w:pPr>
+            <w:proofErr w:type="spellStart"/>
+            <w:r>
+              <w:rPr>
+                <w:b w:val="0"/>
+              </w:rPr>
+              <w:t>Kepala</w:t>
+            </w:r>
+            <w:proofErr w:type="spellEnd"/>
+            <w:r>
+              <w:rPr>
+                <w:b w:val="0"/>
+              </w:rPr>
+              <w:t xml:space="preserve"> </w:t>
+            </w:r>
+            <w:proofErr w:type="spellStart"/>
+            <w:r>
+              <w:rPr>
+                <w:b w:val="0"/>
+              </w:rPr>
+              <w:t>Bidang</w:t>
+            </w:r>
+            <w:proofErr w:type="spellEnd"/>
+            <w:r>
+              <w:rPr>
+                <w:b w:val="0"/>
+              </w:rPr>
+              <w:t xml:space="preserve"> </w:t>
+            </w:r>
+            <w:proofErr w:type="spellStart"/>
+            <w:r>
+              <w:rPr>
+                <w:b w:val="0"/>
+              </w:rPr>
+              <w:t>Penyuluhan</w:t>
+            </w:r>
+            <w:proofErr w:type="spellEnd"/>
+          </w:p>
+        </w:tc>
+        <w:tc>
+          <w:tcPr>
+            <w:tcW w:w="4390" w:type="dxa"/>
+            <w:tcBorders>
+              <w:left w:val="single" w:sz="4" w:space="0" w:color="auto"/>
+            </w:tcBorders>
+          </w:tcPr>
+          <w:p>
+            <w:pPr>
+              <w:tabs>
+                <w:tab w:val="left" w:pos="1843"/>
+              </w:tabs>
+              <w:jc w:val="both"/>
+              <w:rPr>
+                <w:b w:val="0"/>
+                <w:lang w:val="id-ID"/>
+              </w:rPr>
+            </w:pPr>
+          </w:p>
+        </w:tc>
+      </w:tr>
+    </w:tbl>
+    <w:p>
+      <w:pPr>
+        <w:tabs>
+          <w:tab w:val="left" w:pos="1843"/>
+        </w:tabs>
+        <w:jc w:val="both"/>
+        <w:rPr>
+          <w:b w:val="0"/>
           <w:lang w:val="id-ID"/>
         </w:rPr>
-        <w:t>Diterima</w:t>
-      </w:r>
+      </w:pPr>
     </w:p>
     <w:p>
       <w:pPr>
+        <w:tabs>
+          <w:tab w:val="left" w:pos="6663"/>
+        </w:tabs>
         <w:jc w:val="both"/>
         <w:rPr>
-          <w:lang w:val="id-ID"/>
+          <w:b w:val="0"/>
         </w:rPr>
       </w:pPr>
       <w:r>
         <w:rPr>
-          <w:lang w:val="id-ID"/>
-        </w:rPr>
-        <w:t>Tanggal : ${tgl_</w:t>
-      </w:r>
-      <w:bookmarkStart w:id="0" w:name="_GoBack"/>
-      <w:bookmarkEnd w:id="0"/>
-      <w:r>
-        <w:rPr>
-          <w:lang w:val="id-ID"/>
-        </w:rPr>
-        <w:t>terima}</w:t>
+          <w:b w:val="0"/>
+        </w:rPr>
+        <w:tab/>
+      </w:r>
+      <w:proofErr w:type="spellStart"/>
+      <w:r>
+        <w:rPr>
+          <w:b w:val="0"/>
+        </w:rPr>
+        <w:t>Tanda</w:t>
+      </w:r>
+      <w:proofErr w:type="spellEnd"/>
+      <w:r>
+        <w:rPr>
+          <w:b w:val="0"/>
+        </w:rPr>
+        <w:t xml:space="preserve"> </w:t>
+      </w:r>
+      <w:proofErr w:type="spellStart"/>
+      <w:r>
+        <w:rPr>
+          <w:b w:val="0"/>
+        </w:rPr>
+        <w:t>Terima</w:t>
+      </w:r>
+      <w:proofErr w:type="spellEnd"/>
+      <w:r>
+        <w:rPr>
+          <w:b w:val="0"/>
+        </w:rPr>
+        <w:t>,</w:t>
       </w:r>
     </w:p>
     <w:p>
       <w:pPr>
+        <w:tabs>
+          <w:tab w:val="left" w:pos="6663"/>
+        </w:tabs>
         <w:jc w:val="both"/>
         <w:rPr>
-          <w:lang w:val="id-ID"/>
+          <w:b w:val="0"/>
         </w:rPr>
       </w:pPr>
-      <w:r>
-        <w:rPr>
-          <w:lang w:val="id-ID"/>
-        </w:rPr>
-        <w:t>Nomor : ${nourut}</w:t>
-      </w:r>
+    </w:p>
+    <w:p>
+      <w:pPr>
+        <w:tabs>
+          <w:tab w:val="left" w:pos="6663"/>
+        </w:tabs>
+        <w:jc w:val="both"/>
+        <w:rPr>
+          <w:b w:val="0"/>
+        </w:rPr>
+      </w:pPr>
+      <w:r>
+        <w:rPr>
+          <w:b w:val="0"/>
+          <w:noProof/>
+        </w:rPr>
+        <mc:AlternateContent>
+          <mc:Choice Requires="wps">
+            <w:drawing>
+              <wp:anchor distT="0" distB="0" distL="114300" distR="114300" simplePos="0" relativeHeight="251659264" behindDoc="0" locked="0" layoutInCell="1" allowOverlap="1" wp14:anchorId="76FAC2B4" wp14:editId="023BD18E">
+                <wp:simplePos x="0" y="0"/>
+                <wp:positionH relativeFrom="column">
+                  <wp:posOffset>3962400</wp:posOffset>
+                </wp:positionH>
+                <wp:positionV relativeFrom="paragraph">
+                  <wp:posOffset>250190</wp:posOffset>
+                </wp:positionV>
+                <wp:extent cx="1371600" cy="0"/>
+                <wp:effectExtent l="0" t="0" r="0" b="0"/>
+                <wp:wrapNone/>
+                <wp:docPr id="6" name="Straight Connector 6"/>
+                <wp:cNvGraphicFramePr/>
+                <a:graphic xmlns:a="http://schemas.openxmlformats.org/drawingml/2006/main">
+                  <a:graphicData uri="http://schemas.microsoft.com/office/word/2010/wordprocessingShape">
+                    <wps:wsp>
+                      <wps:cNvCnPr/>
+                      <wps:spPr>
+                        <a:xfrm>
+                          <a:off x="0" y="0"/>
+                          <a:ext cx="1371600" cy="0"/>
+                        </a:xfrm>
+                        <a:prstGeom prst="line">
+                          <a:avLst/>
+                        </a:prstGeom>
+                      </wps:spPr>
+                      <wps:style>
+                        <a:lnRef idx="1">
+                          <a:schemeClr val="dk1"/>
+                        </a:lnRef>
+                        <a:fillRef idx="0">
+                          <a:schemeClr val="dk1"/>
+                        </a:fillRef>
+                        <a:effectRef idx="0">
+                          <a:schemeClr val="dk1"/>
+                        </a:effectRef>
+                        <a:fontRef idx="minor">
+                          <a:schemeClr val="tx1"/>
+                        </a:fontRef>
+                      </wps:style>
+                      <wps:bodyPr/>
+                    </wps:wsp>
+                  </a:graphicData>
+                </a:graphic>
+              </wp:anchor>
+            </w:drawing>
+          </mc:Choice>
+          <mc:Fallback>
+            <w:pict>
+              <v:line w14:anchorId="59D1C8F0" id="Straight Connector 6" o:spid="_x0000_s1026" style="position:absolute;z-index:251659264;visibility:visible;mso-wrap-style:square;mso-wrap-distance-left:9pt;mso-wrap-distance-top:0;mso-wrap-distance-right:9pt;mso-wrap-distance-bottom:0;mso-position-horizontal:absolute;mso-position-horizontal-relative:text;mso-position-vertical:absolute;mso-position-vertical-relative:text" from="312pt,19.7pt" to="420pt,19.7pt" o:gfxdata="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" strokecolor="black [3200]" strokeweight=".5pt">
+                <v:stroke joinstyle="miter"/>
+              </v:line>
+            </w:pict>
+          </mc:Fallback>
+        </mc:AlternateContent>
+      </w:r>
+    </w:p>
+    <w:p>
+      <w:pPr>
+        <w:tabs>
+          <w:tab w:val="left" w:pos="6663"/>
+        </w:tabs>
+        <w:jc w:val="both"/>
+        <w:rPr>
+          <w:b w:val="0"/>
+        </w:rPr>
+      </w:pPr>
+    </w:p>
+    <w:p>
+      <w:pPr>
+        <w:tabs>
+          <w:tab w:val="left" w:pos="1843"/>
+        </w:tabs>
+        <w:jc w:val="right"/>
+        <w:rPr>
+          <w:b w:val="0"/>
+        </w:rPr>
+      </w:pPr>
+    </w:p>
+    <w:p>
+      <w:pPr>
+        <w:tabs>
+          <w:tab w:val="left" w:pos="1843"/>
+        </w:tabs>
+        <w:jc w:val="right"/>
+        <w:rPr>
+          <w:b w:val="0"/>
+        </w:rPr>
+      </w:pPr>
+      <w:bookmarkStart w:id="0" w:name="_GoBack"/>
+      <w:bookmarkEnd w:id="0"/>
+    </w:p>
+    <w:p>
+      <w:pPr>
+        <w:tabs>
+          <w:tab w:val="left" w:pos="1843"/>
+        </w:tabs>
+        <w:jc w:val="right"/>
+        <w:rPr>
+          <w:b w:val="0"/>
+          <w:u w:val="single"/>
+        </w:rPr>
+      </w:pPr>
     </w:p>
     <w:sectPr>
+      <w:headerReference w:type="first" r:id="rId6"/>
       <w:pgSz w:w="12192" w:h="16841"/>
-      <w:pgMar w:top="1701" w:right="1701" w:bottom="1701" w:left="2268" w:header="720" w:footer="720" w:gutter="0"/>
+      <w:pgMar w:top="1701" w:right="1701" w:bottom="1701" w:left="1701" w:header="720" w:footer="720" w:gutter="0"/>
       <w:cols w:space="720"/>
       <w:titlePg/>
       <w:docGrid w:linePitch="326"/>
@@ -127,8 +1154,368 @@
 </w:document>
 </file>
 
+<file path=word/endnotes.xml><?xml version="1.0" encoding="utf-8"?>
+<w:endnotes xmlns:wpc="http://schemas.microsoft.com/office/word/2010/wordprocessingCanvas" xmlns:cx="http://schemas.microsoft.com/office/drawing/2014/chartex" xmlns:cx1="http://schemas.microsoft.com/office/drawing/2015/9/8/chartex" xmlns:cx2="http://schemas.microsoft.com/office/drawing/2015/10/21/chartex" xmlns:cx3="http://schemas.microsoft.com/office/drawing/2016/5/9/chartex" xmlns:cx4="http://schemas.microsoft.com/office/drawing/2016/5/10/chartex" xmlns:cx5="http://schemas.microsoft.com/office/drawing/2016/5/11/chartex" xmlns:cx6="http://schemas.microsoft.com/office/drawing/2016/5/12/chartex" xmlns:cx7="http://schemas.microsoft.com/office/drawing/2016/5/13/chartex" xmlns:cx8="http://schemas.microsoft.com/office/drawing/2016/5/14/chartex" xmlns:mc="http://schemas.openxmlformats.org/markup-compatibility/2006" xmlns:aink="http://schemas.microsoft.com/office/drawing/2016/ink" xmlns:am3d="http://schemas.microsoft.com/office/drawing/2017/model3d" xmlns:o="urn:schemas-microsoft-com:office:office" xmlns:r="http://schemas.openxmlformats.org/officeDocument/2006/relationships" xmlns:m="http://schemas.openxmlformats.org/officeDocument/2006/math" xmlns:v="urn:schemas-microsoft-com:vml" xmlns:wp14="http://schemas.microsoft.com/office/word/2010/wordprocessingDrawing" xmlns:wp="http://schemas.openxmlformats.org/drawingml/2006/wordprocessingDrawing" xmlns:w10="urn:schemas-microsoft-com:office:word" xmlns:w="http://schemas.openxmlformats.org/wordprocessingml/2006/main" xmlns:w14="http://schemas.microsoft.com/office/word/2010/wordml" xmlns:w15="http://schemas.microsoft.com/office/word/2012/wordml" xmlns:w16cid="http://schemas.microsoft.com/office/word/2016/wordml/cid" xmlns:w16se="http://schemas.microsoft.com/office/word/2015/wordml/symex" xmlns:wpg="http://schemas.microsoft.com/office/word/2010/wordprocessingGroup" xmlns:wpi="http://schemas.microsoft.com/office/word/2010/wordprocessingInk" xmlns:wne="http://schemas.microsoft.com/office/word/2006/wordml" xmlns:wps="http://schemas.microsoft.com/office/word/2010/wordprocessingShape" mc:Ignorable="w14 w15 w16se w16cid wp14">
+  <w:endnote w:type="separator" w:id="-1">
+    <w:p>
+      <w:pPr>
+        <w:spacing w:line="240" w:lineRule="auto"/>
+      </w:pPr>
+      <w:r>
+        <w:separator/>
+      </w:r>
+    </w:p>
+  </w:endnote>
+  <w:endnote w:type="continuationSeparator" w:id="0">
+    <w:p>
+      <w:pPr>
+        <w:spacing w:line="240" w:lineRule="auto"/>
+      </w:pPr>
+      <w:r>
+        <w:continuationSeparator/>
+      </w:r>
+    </w:p>
+  </w:endnote>
+</w:endnotes>
+</file>
+
+<file path=word/footnotes.xml><?xml version="1.0" encoding="utf-8"?>
+<w:footnotes xmlns:wpc="http://schemas.microsoft.com/office/word/2010/wordprocessingCanvas" xmlns:cx="http://schemas.microsoft.com/office/drawing/2014/chartex" xmlns:cx1="http://schemas.microsoft.com/office/drawing/2015/9/8/chartex" xmlns:cx2="http://schemas.microsoft.com/office/drawing/2015/10/21/chartex" xmlns:cx3="http://schemas.microsoft.com/office/drawing/2016/5/9/chartex" xmlns:cx4="http://schemas.microsoft.com/office/drawing/2016/5/10/chartex" xmlns:cx5="http://schemas.microsoft.com/office/drawing/2016/5/11/chartex" xmlns:cx6="http://schemas.microsoft.com/office/drawing/2016/5/12/chartex" xmlns:cx7="http://schemas.microsoft.com/office/drawing/2016/5/13/chartex" xmlns:cx8="http://schemas.microsoft.com/office/drawing/2016/5/14/chartex" xmlns:mc="http://schemas.openxmlformats.org/markup-compatibility/2006" xmlns:aink="http://schemas.microsoft.com/office/drawing/2016/ink" xmlns:am3d="http://schemas.microsoft.com/office/drawing/2017/model3d" xmlns:o="urn:schemas-microsoft-com:office:office" xmlns:r="http://schemas.openxmlformats.org/officeDocument/2006/relationships" xmlns:m="http://schemas.openxmlformats.org/officeDocument/2006/math" xmlns:v="urn:schemas-microsoft-com:vml" xmlns:wp14="http://schemas.microsoft.com/office/word/2010/wordprocessingDrawing" xmlns:wp="http://schemas.openxmlformats.org/drawingml/2006/wordprocessingDrawing" xmlns:w10="urn:schemas-microsoft-com:office:word" xmlns:w="http://schemas.openxmlformats.org/wordprocessingml/2006/main" xmlns:w14="http://schemas.microsoft.com/office/word/2010/wordml" xmlns:w15="http://schemas.microsoft.com/office/word/2012/wordml" xmlns:w16cid="http://schemas.microsoft.com/office/word/2016/wordml/cid" xmlns:w16se="http://schemas.microsoft.com/office/word/2015/wordml/symex" xmlns:wpg="http://schemas.microsoft.com/office/word/2010/wordprocessingGroup" xmlns:wpi="http://schemas.microsoft.com/office/word/2010/wordprocessingInk" xmlns:wne="http://schemas.microsoft.com/office/word/2006/wordml" xmlns:wps="http://schemas.microsoft.com/office/word/2010/wordprocessingShape" mc:Ignorable="w14 w15 w16se w16cid wp14">
+  <w:footnote w:type="separator" w:id="-1">
+    <w:p>
+      <w:pPr>
+        <w:spacing w:line="240" w:lineRule="auto"/>
+      </w:pPr>
+      <w:r>
+        <w:separator/>
+      </w:r>
+    </w:p>
+  </w:footnote>
+  <w:footnote w:type="continuationSeparator" w:id="0">
+    <w:p>
+      <w:pPr>
+        <w:spacing w:line="240" w:lineRule="auto"/>
+      </w:pPr>
+      <w:r>
+        <w:continuationSeparator/>
+      </w:r>
+    </w:p>
+  </w:footnote>
+</w:footnotes>
+</file>
+
+<file path=word/header1.xml><?xml version="1.0" encoding="utf-8"?>
+<w:hdr xmlns:wpc="http://schemas.microsoft.com/office/word/2010/wordprocessingCanvas" xmlns:cx="http://schemas.microsoft.com/office/drawing/2014/chartex" xmlns:cx1="http://schemas.microsoft.com/office/drawing/2015/9/8/chartex" xmlns:cx2="http://schemas.microsoft.com/office/drawing/2015/10/21/chartex" xmlns:cx3="http://schemas.microsoft.com/office/drawing/2016/5/9/chartex" xmlns:cx4="http://schemas.microsoft.com/office/drawing/2016/5/10/chartex" xmlns:cx5="http://schemas.microsoft.com/office/drawing/2016/5/11/chartex" xmlns:cx6="http://schemas.microsoft.com/office/drawing/2016/5/12/chartex" xmlns:cx7="http://schemas.microsoft.com/office/drawing/2016/5/13/chartex" xmlns:cx8="http://schemas.microsoft.com/office/drawing/2016/5/14/chartex" xmlns:mc="http://schemas.openxmlformats.org/markup-compatibility/2006" xmlns:aink="http://schemas.microsoft.com/office/drawing/2016/ink" xmlns:am3d="http://schemas.microsoft.com/office/drawing/2017/model3d" xmlns:o="urn:schemas-microsoft-com:office:office" xmlns:r="http://schemas.openxmlformats.org/officeDocument/2006/relationships" xmlns:m="http://schemas.openxmlformats.org/officeDocument/2006/math" xmlns:v="urn:schemas-microsoft-com:vml" xmlns:wp14="http://schemas.microsoft.com/office/word/2010/wordprocessingDrawing" xmlns:wp="http://schemas.openxmlformats.org/drawingml/2006/wordprocessingDrawing" xmlns:w10="urn:schemas-microsoft-com:office:word" xmlns:w="http://schemas.openxmlformats.org/wordprocessingml/2006/main" xmlns:w14="http://schemas.microsoft.com/office/word/2010/wordml" xmlns:w15="http://schemas.microsoft.com/office/word/2012/wordml" xmlns:w16cid="http://schemas.microsoft.com/office/word/2016/wordml/cid" xmlns:w16se="http://schemas.microsoft.com/office/word/2015/wordml/symex" xmlns:wpg="http://schemas.microsoft.com/office/word/2010/wordprocessingGroup" xmlns:wpi="http://schemas.microsoft.com/office/word/2010/wordprocessingInk" xmlns:wne="http://schemas.microsoft.com/office/word/2006/wordml" xmlns:wps="http://schemas.microsoft.com/office/word/2010/wordprocessingShape" mc:Ignorable="w14 w15 w16se w16cid wp14">
+  <w:p>
+    <w:pPr>
+      <w:pStyle w:val="Header"/>
+    </w:pPr>
+    <w:r>
+      <w:rPr>
+        <w:noProof/>
+      </w:rPr>
+      <w:drawing>
+        <wp:anchor distT="0" distB="0" distL="114300" distR="114300" simplePos="0" relativeHeight="251658240" behindDoc="0" locked="0" layoutInCell="1" allowOverlap="1" wp14:anchorId="5B1EFDDD" wp14:editId="5E01FB45">
+          <wp:simplePos x="0" y="0"/>
+          <wp:positionH relativeFrom="column">
+            <wp:posOffset>-77542</wp:posOffset>
+          </wp:positionH>
+          <wp:positionV relativeFrom="paragraph">
+            <wp:posOffset>-53340</wp:posOffset>
+          </wp:positionV>
+          <wp:extent cx="560717" cy="752940"/>
+          <wp:effectExtent l="0" t="0" r="0" b="9525"/>
+          <wp:wrapNone/>
+          <wp:docPr id="2" name="Picture 2"/>
+          <wp:cNvGraphicFramePr>
+            <a:graphicFrameLocks xmlns:a="http://schemas.openxmlformats.org/drawingml/2006/main" noChangeAspect="1"/>
+          </wp:cNvGraphicFramePr>
+          <a:graphic xmlns:a="http://schemas.openxmlformats.org/drawingml/2006/main">
+            <a:graphicData uri="http://schemas.openxmlformats.org/drawingml/2006/picture">
+              <pic:pic xmlns:pic="http://schemas.openxmlformats.org/drawingml/2006/picture">
+                <pic:nvPicPr>
+                  <pic:cNvPr id="2" name="666621.jpg"/>
+                  <pic:cNvPicPr/>
+                </pic:nvPicPr>
+                <pic:blipFill>
+                  <a:blip r:embed="rId1">
+                    <a:extLst>
+                      <a:ext uri="{28A0092B-C50C-407E-A947-70E740481C1C}">
+                        <a14:useLocalDpi xmlns:a14="http://schemas.microsoft.com/office/drawing/2010/main" val="0"/>
+                      </a:ext>
+                    </a:extLst>
+                  </a:blip>
+                  <a:stretch>
+                    <a:fillRect/>
+                  </a:stretch>
+                </pic:blipFill>
+                <pic:spPr>
+                  <a:xfrm>
+                    <a:off x="0" y="0"/>
+                    <a:ext cx="560717" cy="752940"/>
+                  </a:xfrm>
+                  <a:prstGeom prst="rect">
+                    <a:avLst/>
+                  </a:prstGeom>
+                </pic:spPr>
+              </pic:pic>
+            </a:graphicData>
+          </a:graphic>
+          <wp14:sizeRelH relativeFrom="page">
+            <wp14:pctWidth>0</wp14:pctWidth>
+          </wp14:sizeRelH>
+          <wp14:sizeRelV relativeFrom="page">
+            <wp14:pctHeight>0</wp14:pctHeight>
+          </wp14:sizeRelV>
+        </wp:anchor>
+      </w:drawing>
+    </w:r>
+    <w:r>
+      <w:t>PEMERINTAH KOTA BANJARBARU</w:t>
+    </w:r>
+  </w:p>
+  <w:p>
+    <w:pPr>
+      <w:pStyle w:val="Header"/>
+    </w:pPr>
+    <w:r>
+      <w:t>DINAS KETAHANAN PANGAN, PERTANIAN, DAN PERIKANAN</w:t>
+    </w:r>
+  </w:p>
+  <w:p>
+    <w:pPr>
+      <w:pStyle w:val="Header"/>
+      <w:rPr>
+        <w:b w:val="0"/>
+      </w:rPr>
+    </w:pPr>
+    <w:r>
+      <w:rPr>
+        <w:b w:val="0"/>
+      </w:rPr>
+      <w:t xml:space="preserve">Alamat: Jl. </w:t>
+    </w:r>
+    <w:proofErr w:type="spellStart"/>
+    <w:r>
+      <w:rPr>
+        <w:b w:val="0"/>
+      </w:rPr>
+      <w:t>Agus</w:t>
+    </w:r>
+    <w:proofErr w:type="spellEnd"/>
+    <w:r>
+      <w:rPr>
+        <w:b w:val="0"/>
+      </w:rPr>
+      <w:t xml:space="preserve"> Salim </w:t>
+    </w:r>
+    <w:proofErr w:type="spellStart"/>
+    <w:r>
+      <w:rPr>
+        <w:b w:val="0"/>
+      </w:rPr>
+      <w:t>Banjarbaru</w:t>
+    </w:r>
+    <w:proofErr w:type="spellEnd"/>
+    <w:r>
+      <w:rPr>
+        <w:b w:val="0"/>
+      </w:rPr>
+      <w:t xml:space="preserve"> </w:t>
+    </w:r>
+    <w:proofErr w:type="spellStart"/>
+    <w:r>
+      <w:rPr>
+        <w:b w:val="0"/>
+      </w:rPr>
+      <w:t>Telp</w:t>
+    </w:r>
+    <w:proofErr w:type="spellEnd"/>
+    <w:r>
+      <w:rPr>
+        <w:b w:val="0"/>
+      </w:rPr>
+      <w:t>. / Fax. (0511) 4781050</w:t>
+    </w:r>
+  </w:p>
+  <w:p>
+    <w:pPr>
+      <w:pStyle w:val="Header"/>
+      <w:rPr>
+        <w:b w:val="0"/>
+      </w:rPr>
+    </w:pPr>
+    <w:r>
+      <w:rPr>
+        <w:b w:val="0"/>
+      </w:rPr>
+      <w:t xml:space="preserve">Email: </w:t>
+    </w:r>
+    <w:hyperlink r:id="rId2" w:history="1">
+      <w:r>
+        <w:rPr>
+          <w:rStyle w:val="Hyperlink"/>
+          <w:b w:val="0"/>
+          <w:color w:val="auto"/>
+          <w:u w:val="none"/>
+        </w:rPr>
+        <w:t>distangankanpemkobjb@yahoo.com</w:t>
+      </w:r>
+    </w:hyperlink>
+  </w:p>
+  <w:p>
+    <w:pPr>
+      <w:pStyle w:val="Header"/>
+      <w:rPr>
+        <w:b w:val="0"/>
+      </w:rPr>
+    </w:pPr>
+    <w:r>
+      <w:rPr>
+        <w:b w:val="0"/>
+        <w:noProof/>
+      </w:rPr>
+      <mc:AlternateContent>
+        <mc:Choice Requires="wps">
+          <w:drawing>
+            <wp:anchor distT="0" distB="0" distL="114300" distR="114300" simplePos="0" relativeHeight="251662336" behindDoc="0" locked="0" layoutInCell="1" allowOverlap="1" wp14:anchorId="264D4FBA" wp14:editId="1F90145F">
+              <wp:simplePos x="0" y="0"/>
+              <wp:positionH relativeFrom="column">
+                <wp:posOffset>-76835</wp:posOffset>
+              </wp:positionH>
+              <wp:positionV relativeFrom="paragraph">
+                <wp:posOffset>88265</wp:posOffset>
+              </wp:positionV>
+              <wp:extent cx="5641975" cy="0"/>
+              <wp:effectExtent l="0" t="0" r="0" b="0"/>
+              <wp:wrapNone/>
+              <wp:docPr id="5" name="Straight Connector 5"/>
+              <wp:cNvGraphicFramePr/>
+              <a:graphic xmlns:a="http://schemas.openxmlformats.org/drawingml/2006/main">
+                <a:graphicData uri="http://schemas.microsoft.com/office/word/2010/wordprocessingShape">
+                  <wps:wsp>
+                    <wps:cNvCnPr/>
+                    <wps:spPr>
+                      <a:xfrm>
+                        <a:off x="0" y="0"/>
+                        <a:ext cx="5641975" cy="0"/>
+                      </a:xfrm>
+                      <a:prstGeom prst="line">
+                        <a:avLst/>
+                      </a:prstGeom>
+                    </wps:spPr>
+                    <wps:style>
+                      <a:lnRef idx="1">
+                        <a:schemeClr val="dk1"/>
+                      </a:lnRef>
+                      <a:fillRef idx="0">
+                        <a:schemeClr val="dk1"/>
+                      </a:fillRef>
+                      <a:effectRef idx="0">
+                        <a:schemeClr val="dk1"/>
+                      </a:effectRef>
+                      <a:fontRef idx="minor">
+                        <a:schemeClr val="tx1"/>
+                      </a:fontRef>
+                    </wps:style>
+                    <wps:bodyPr/>
+                  </wps:wsp>
+                </a:graphicData>
+              </a:graphic>
+              <wp14:sizeRelH relativeFrom="margin">
+                <wp14:pctWidth>0</wp14:pctWidth>
+              </wp14:sizeRelH>
+              <wp14:sizeRelV relativeFrom="margin">
+                <wp14:pctHeight>0</wp14:pctHeight>
+              </wp14:sizeRelV>
+            </wp:anchor>
+          </w:drawing>
+        </mc:Choice>
+        <mc:Fallback>
+          <w:pict>
+            <v:line w14:anchorId="37793CA2" id="Straight Connector 5" o:spid="_x0000_s1026" style="position:absolute;z-index:251662336;visibility:visible;mso-wrap-style:square;mso-width-percent:0;mso-height-percent:0;mso-wrap-distance-left:9pt;mso-wrap-distance-top:0;mso-wrap-distance-right:9pt;mso-wrap-distance-bottom:0;mso-position-horizontal:absolute;mso-position-horizontal-relative:text;mso-position-vertical:absolute;mso-position-vertical-relative:text;mso-width-percent:0;mso-height-percent:0;mso-width-relative:margin;mso-height-relative:margin" from="-6.05pt,6.95pt" to="438.2pt,6.95pt" o:gfxdata="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" strokecolor="black [3200]" strokeweight=".5pt">
+              <v:stroke joinstyle="miter"/>
+            </v:line>
+          </w:pict>
+        </mc:Fallback>
+      </mc:AlternateContent>
+    </w:r>
+    <w:r>
+      <w:rPr>
+        <w:b w:val="0"/>
+        <w:noProof/>
+      </w:rPr>
+      <mc:AlternateContent>
+        <mc:Choice Requires="wps">
+          <w:drawing>
+            <wp:anchor distT="0" distB="0" distL="114300" distR="114300" simplePos="0" relativeHeight="251660288" behindDoc="0" locked="0" layoutInCell="1" allowOverlap="1" wp14:anchorId="5C62F55F" wp14:editId="688A5FF4">
+              <wp:simplePos x="0" y="0"/>
+              <wp:positionH relativeFrom="column">
+                <wp:posOffset>-79375</wp:posOffset>
+              </wp:positionH>
+              <wp:positionV relativeFrom="paragraph">
+                <wp:posOffset>64506</wp:posOffset>
+              </wp:positionV>
+              <wp:extent cx="5641975" cy="0"/>
+              <wp:effectExtent l="0" t="0" r="0" b="0"/>
+              <wp:wrapNone/>
+              <wp:docPr id="4" name="Straight Connector 4"/>
+              <wp:cNvGraphicFramePr/>
+              <a:graphic xmlns:a="http://schemas.openxmlformats.org/drawingml/2006/main">
+                <a:graphicData uri="http://schemas.microsoft.com/office/word/2010/wordprocessingShape">
+                  <wps:wsp>
+                    <wps:cNvCnPr/>
+                    <wps:spPr>
+                      <a:xfrm>
+                        <a:off x="0" y="0"/>
+                        <a:ext cx="5641975" cy="0"/>
+                      </a:xfrm>
+                      <a:prstGeom prst="line">
+                        <a:avLst/>
+                      </a:prstGeom>
+                    </wps:spPr>
+                    <wps:style>
+                      <a:lnRef idx="1">
+                        <a:schemeClr val="dk1"/>
+                      </a:lnRef>
+                      <a:fillRef idx="0">
+                        <a:schemeClr val="dk1"/>
+                      </a:fillRef>
+                      <a:effectRef idx="0">
+                        <a:schemeClr val="dk1"/>
+                      </a:effectRef>
+                      <a:fontRef idx="minor">
+                        <a:schemeClr val="tx1"/>
+                      </a:fontRef>
+                    </wps:style>
+                    <wps:bodyPr/>
+                  </wps:wsp>
+                </a:graphicData>
+              </a:graphic>
+              <wp14:sizeRelH relativeFrom="margin">
+                <wp14:pctWidth>0</wp14:pctWidth>
+              </wp14:sizeRelH>
+              <wp14:sizeRelV relativeFrom="margin">
+                <wp14:pctHeight>0</wp14:pctHeight>
+              </wp14:sizeRelV>
+            </wp:anchor>
+          </w:drawing>
+        </mc:Choice>
+        <mc:Fallback>
+          <w:pict>
+            <v:line w14:anchorId="75928462" id="Straight Connector 4" o:spid="_x0000_s1026" style="position:absolute;z-index:251660288;visibility:visible;mso-wrap-style:square;mso-width-percent:0;mso-height-percent:0;mso-wrap-distance-left:9pt;mso-wrap-distance-top:0;mso-wrap-distance-right:9pt;mso-wrap-distance-bottom:0;mso-position-horizontal:absolute;mso-position-horizontal-relative:text;mso-position-vertical:absolute;mso-position-vertical-relative:text;mso-width-percent:0;mso-height-percent:0;mso-width-relative:margin;mso-height-relative:margin" from="-6.25pt,5.1pt" to="438pt,5.1pt" o:gfxdata="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" strokecolor="black [3200]" strokeweight=".5pt">
+              <v:stroke joinstyle="miter"/>
+            </v:line>
+          </w:pict>
+        </mc:Fallback>
+      </mc:AlternateContent>
+    </w:r>
+  </w:p>
+</w:hdr>
+</file>
+
 <file path=word/styles.xml><?xml version="1.0" encoding="utf-8"?>
-<w:styles xmlns:mc="http://schemas.openxmlformats.org/markup-compatibility/2006" xmlns:r="http://schemas.openxmlformats.org/officeDocument/2006/relationships" xmlns:w="http://schemas.openxmlformats.org/wordprocessingml/2006/main" xmlns:w14="http://schemas.microsoft.com/office/word/2010/wordml" xmlns:w15="http://schemas.microsoft.com/office/word/2012/wordml" xmlns:w16se="http://schemas.microsoft.com/office/word/2015/wordml/symex" mc:Ignorable="w14 w15 w16se">
+<w:styles xmlns:mc="http://schemas.openxmlformats.org/markup-compatibility/2006" xmlns:r="http://schemas.openxmlformats.org/officeDocument/2006/relationships" xmlns:w="http://schemas.openxmlformats.org/wordprocessingml/2006/main" xmlns:w14="http://schemas.microsoft.com/office/word/2010/wordml" xmlns:w15="http://schemas.microsoft.com/office/word/2012/wordml" xmlns:w16cid="http://schemas.microsoft.com/office/word/2016/wordml/cid" xmlns:w16se="http://schemas.microsoft.com/office/word/2015/wordml/symex" mc:Ignorable="w14 w15 w16se w16cid">
   <w:docDefaults>
     <w:rPrDefault>
       <w:rPr>
@@ -146,7 +1533,7 @@
       </w:pPr>
     </w:pPrDefault>
   </w:docDefaults>
-  <w:latentStyles w:defLockedState="0" w:defUIPriority="99" w:defSemiHidden="0" w:defUnhideWhenUsed="0" w:defQFormat="0" w:count="371">
+  <w:latentStyles w:defLockedState="0" w:defUIPriority="99" w:defSemiHidden="0" w:defUnhideWhenUsed="0" w:defQFormat="0" w:count="376">
     <w:lsdException w:name="Normal" w:uiPriority="0" w:qFormat="1"/>
     <w:lsdException w:name="heading 1" w:uiPriority="9" w:qFormat="1"/>
     <w:lsdException w:name="heading 2" w:semiHidden="1" w:uiPriority="9" w:unhideWhenUsed="1" w:qFormat="1"/>
@@ -252,7 +1639,6 @@
     <w:lsdException w:name="HTML Sample" w:semiHidden="1" w:unhideWhenUsed="1"/>
     <w:lsdException w:name="HTML Typewriter" w:semiHidden="1" w:unhideWhenUsed="1"/>
     <w:lsdException w:name="HTML Variable" w:semiHidden="1" w:unhideWhenUsed="1"/>
-    <w:lsdException w:name="Normal Table" w:semiHidden="1" w:unhideWhenUsed="1"/>
     <w:lsdException w:name="annotation subject" w:semiHidden="1" w:unhideWhenUsed="1"/>
     <w:lsdException w:name="No List" w:semiHidden="1" w:unhideWhenUsed="1"/>
     <w:lsdException w:name="Outline List 1" w:semiHidden="1" w:unhideWhenUsed="1"/>
@@ -295,11 +1681,8 @@
     <w:lsdException w:name="Table Contemporary" w:semiHidden="1" w:unhideWhenUsed="1"/>
     <w:lsdException w:name="Table Elegant" w:semiHidden="1" w:unhideWhenUsed="1"/>
     <w:lsdException w:name="Table Professional" w:semiHidden="1" w:unhideWhenUsed="1"/>
-    <w:lsdException w:name="Table Subtle 1" w:semiHidden="1" w:unhideWhenUsed="1"/>
     <w:lsdException w:name="Table Subtle 2" w:semiHidden="1" w:unhideWhenUsed="1"/>
     <w:lsdException w:name="Table Web 1" w:semiHidden="1" w:unhideWhenUsed="1"/>
-    <w:lsdException w:name="Table Web 2" w:semiHidden="1" w:unhideWhenUsed="1"/>
-    <w:lsdException w:name="Table Web 3" w:semiHidden="1" w:unhideWhenUsed="1"/>
     <w:lsdException w:name="Balloon Text" w:semiHidden="1" w:unhideWhenUsed="1"/>
     <w:lsdException w:name="Table Grid" w:uiPriority="39"/>
     <w:lsdException w:name="Table Theme" w:semiHidden="1" w:unhideWhenUsed="1"/>
@@ -518,6 +1901,11 @@
     <w:lsdException w:name="List Table 5 Dark Accent 6" w:uiPriority="50"/>
     <w:lsdException w:name="List Table 6 Colorful Accent 6" w:uiPriority="51"/>
     <w:lsdException w:name="List Table 7 Colorful Accent 6" w:uiPriority="52"/>
+    <w:lsdException w:name="Mention" w:semiHidden="1" w:unhideWhenUsed="1"/>
+    <w:lsdException w:name="Smart Hyperlink" w:semiHidden="1" w:unhideWhenUsed="1"/>
+    <w:lsdException w:name="Hashtag" w:semiHidden="1" w:unhideWhenUsed="1"/>
+    <w:lsdException w:name="Unresolved Mention" w:semiHidden="1" w:unhideWhenUsed="1"/>
+    <w:lsdException w:name="Smart Link" w:semiHidden="1" w:unhideWhenUsed="1"/>
   </w:latentStyles>
   <w:style w:type="paragraph" w:default="1" w:styleId="Normal">
     <w:name w:val="Normal"/>
@@ -549,6 +1937,92 @@
     <w:uiPriority w:val="99"/>
     <w:semiHidden/>
     <w:unhideWhenUsed/>
+  </w:style>
+  <w:style w:type="paragraph" w:styleId="Header">
+    <w:name w:val="header"/>
+    <w:basedOn w:val="Normal"/>
+    <w:link w:val="HeaderChar"/>
+    <w:uiPriority w:val="99"/>
+    <w:unhideWhenUsed/>
+    <w:rsid w:val="00CE373F"/>
+    <w:pPr>
+      <w:tabs>
+        <w:tab w:val="center" w:pos="4680"/>
+        <w:tab w:val="right" w:pos="9360"/>
+      </w:tabs>
+      <w:spacing w:line="240" w:lineRule="auto"/>
+    </w:pPr>
+  </w:style>
+  <w:style w:type="character" w:customStyle="1" w:styleId="HeaderChar">
+    <w:name w:val="Header Char"/>
+    <w:basedOn w:val="DefaultParagraphFont"/>
+    <w:link w:val="Header"/>
+    <w:uiPriority w:val="99"/>
+    <w:rsid w:val="00CE373F"/>
+  </w:style>
+  <w:style w:type="paragraph" w:styleId="Footer">
+    <w:name w:val="footer"/>
+    <w:basedOn w:val="Normal"/>
+    <w:link w:val="FooterChar"/>
+    <w:uiPriority w:val="99"/>
+    <w:unhideWhenUsed/>
+    <w:rsid w:val="00CE373F"/>
+    <w:pPr>
+      <w:tabs>
+        <w:tab w:val="center" w:pos="4680"/>
+        <w:tab w:val="right" w:pos="9360"/>
+      </w:tabs>
+      <w:spacing w:line="240" w:lineRule="auto"/>
+    </w:pPr>
+  </w:style>
+  <w:style w:type="character" w:customStyle="1" w:styleId="FooterChar">
+    <w:name w:val="Footer Char"/>
+    <w:basedOn w:val="DefaultParagraphFont"/>
+    <w:link w:val="Footer"/>
+    <w:uiPriority w:val="99"/>
+    <w:rsid w:val="00CE373F"/>
+  </w:style>
+  <w:style w:type="character" w:styleId="Hyperlink">
+    <w:name w:val="Hyperlink"/>
+    <w:basedOn w:val="DefaultParagraphFont"/>
+    <w:uiPriority w:val="99"/>
+    <w:unhideWhenUsed/>
+    <w:rsid w:val="00CE373F"/>
+    <w:rPr>
+      <w:color w:val="0563C1" w:themeColor="hyperlink"/>
+      <w:u w:val="single"/>
+    </w:rPr>
+  </w:style>
+  <w:style w:type="character" w:styleId="UnresolvedMention">
+    <w:name w:val="Unresolved Mention"/>
+    <w:basedOn w:val="DefaultParagraphFont"/>
+    <w:uiPriority w:val="99"/>
+    <w:semiHidden/>
+    <w:unhideWhenUsed/>
+    <w:rsid w:val="00CE373F"/>
+    <w:rPr>
+      <w:color w:val="605E5C"/>
+      <w:shd w:val="clear" w:color="auto" w:fill="E1DFDD"/>
+    </w:rPr>
+  </w:style>
+  <w:style w:type="table" w:styleId="TableGrid">
+    <w:name w:val="Table Grid"/>
+    <w:basedOn w:val="TableNormal"/>
+    <w:uiPriority w:val="39"/>
+    <w:rsid w:val="00131B14"/>
+    <w:pPr>
+      <w:spacing w:line="240" w:lineRule="auto"/>
+    </w:pPr>
+    <w:tblPr>
+      <w:tblBorders>
+        <w:top w:val="single" w:sz="4" w:space="0" w:color="auto"/>
+        <w:left w:val="single" w:sz="4" w:space="0" w:color="auto"/>
+        <w:bottom w:val="single" w:sz="4" w:space="0" w:color="auto"/>
+        <w:right w:val="single" w:sz="4" w:space="0" w:color="auto"/>
+        <w:insideH w:val="single" w:sz="4" w:space="0" w:color="auto"/>
+        <w:insideV w:val="single" w:sz="4" w:space="0" w:color="auto"/>
+      </w:tblBorders>
+    </w:tblPr>
   </w:style>
 </w:styles>
 </file>

</xml_diff>